<commit_message>
Tabla de roles agregada
Se agrega la tabla de roles al documento de la práctica 01
</commit_message>
<xml_diff>
--- a/Prácticas/Práctica 1/Proyecto_BD_Servicio_de_venta_y_entrega_de_equipo_de_computo.docx
+++ b/Prácticas/Práctica 1/Proyecto_BD_Servicio_de_venta_y_entrega_de_equipo_de_computo.docx
@@ -7,11 +7,17 @@
         <w:jc w:val="center"/>
         <w:rPr>
           <w:b/>
-        </w:rPr>
-      </w:pPr>
-      <w:r>
-        <w:rPr>
-          <w:b/>
+          <w:color w:val="5B9BD5" w:themeColor="accent1"/>
+          <w:sz w:val="28"/>
+          <w:szCs w:val="28"/>
+        </w:rPr>
+      </w:pPr>
+      <w:r>
+        <w:rPr>
+          <w:b/>
+          <w:color w:val="5B9BD5" w:themeColor="accent1"/>
+          <w:sz w:val="28"/>
+          <w:szCs w:val="28"/>
         </w:rPr>
         <w:t>Práctica 1</w:t>
       </w:r>
@@ -21,39 +27,21 @@
       <w:pPr>
         <w:rPr>
           <w:b/>
-        </w:rPr>
-      </w:pPr>
-      <w:r>
-        <w:rPr>
-          <w:b/>
-        </w:rPr>
-        <w:t>Nombre</w:t>
-      </w:r>
-      <w:r>
-        <w:rPr>
-          <w:b/>
-        </w:rPr>
-        <w:t xml:space="preserve"> del proyecto</w:t>
-      </w:r>
-    </w:p>
-    <w:p>
-      <w:r>
-        <w:t xml:space="preserve">Proyecto de </w:t>
-      </w:r>
-      <w:bookmarkStart w:id="0" w:name="_GoBack"/>
-      <w:r>
-        <w:t xml:space="preserve">Base de Datos </w:t>
-      </w:r>
-      <w:r>
-        <w:t>de Servicio de</w:t>
-      </w:r>
-      <w:r>
-        <w:t xml:space="preserve"> venta y entrega</w:t>
-      </w:r>
-      <w:r>
-        <w:t xml:space="preserve"> de equipo de cómputo.</w:t>
-      </w:r>
-      <w:bookmarkEnd w:id="0"/>
+          <w:color w:val="5B9BD5" w:themeColor="accent1"/>
+        </w:rPr>
+      </w:pPr>
+      <w:r>
+        <w:rPr>
+          <w:b/>
+          <w:color w:val="5B9BD5" w:themeColor="accent1"/>
+        </w:rPr>
+        <w:t>Nombre del proyecto</w:t>
+      </w:r>
+    </w:p>
+    <w:p>
+      <w:r>
+        <w:t>Proyecto de Base de Datos de Servicio de venta y entrega de equipo de cómputo.</w:t>
+      </w:r>
     </w:p>
     <w:p>
       <w:pPr>
@@ -77,61 +65,10 @@
     </w:p>
     <w:p>
       <w:r>
-        <w:t xml:space="preserve">Diseñar e implementar una Base de Datos </w:t>
-      </w:r>
-      <w:r>
-        <w:t>para un sitio de venta de</w:t>
-      </w:r>
-      <w:r>
-        <w:t xml:space="preserve"> componentes</w:t>
-      </w:r>
-      <w:r>
-        <w:t xml:space="preserve"> y ensamblado de</w:t>
-      </w:r>
-      <w:r>
-        <w:t xml:space="preserve"> computadoras </w:t>
-      </w:r>
-      <w:r>
-        <w:t>que guarde la información de</w:t>
-      </w:r>
-      <w:r>
-        <w:t xml:space="preserve"> todos los componentes disponibles en el catálogo</w:t>
-      </w:r>
-      <w:r>
-        <w:t xml:space="preserve"> </w:t>
-      </w:r>
-      <w:r>
-        <w:t xml:space="preserve">de productos </w:t>
-      </w:r>
-      <w:r>
-        <w:t>con todas sus especificaciones técnicas</w:t>
-      </w:r>
-      <w:r>
-        <w:t>,</w:t>
-      </w:r>
-      <w:r>
-        <w:t xml:space="preserve"> así como la </w:t>
-      </w:r>
-      <w:r>
-        <w:t>información de clientes, proveedores y mensajeros que forman parte del fl</w:t>
-      </w:r>
-      <w:r>
-        <w:t>ujo de</w:t>
-      </w:r>
-      <w:r>
-        <w:t xml:space="preserve"> negocio</w:t>
-      </w:r>
-      <w:r>
-        <w:t xml:space="preserve"> y de</w:t>
-      </w:r>
-      <w:r>
-        <w:t xml:space="preserve"> la entrega del</w:t>
-      </w:r>
-      <w:r>
-        <w:t xml:space="preserve"> servicio</w:t>
-      </w:r>
-      <w:r>
-        <w:t>.</w:t>
+        <w:t xml:space="preserve">Diseñar e implementar una Base de Datos para un sitio de venta de componentes y ensamblado de computadoras que guarde la información </w:t>
+      </w:r>
+      <w:r>
+        <w:t>de todos los componentes disponibles en el catálogo de productos con todas sus especificaciones técnicas, así como la información de clientes, proveedores y mensajeros que forman parte del flujo de negocio y de la entrega del servicio.</w:t>
       </w:r>
     </w:p>
     <w:p/>
@@ -145,12 +82,18 @@
         <w:rPr>
           <w:b/>
         </w:rPr>
-        <w:t>Listado de Supuestos</w:t>
-      </w:r>
-    </w:p>
-    <w:p>
-      <w:pPr>
-        <w:pStyle w:val="ListParagraph"/>
+        <w:t>Listado de Supuesto</w:t>
+      </w:r>
+      <w:r>
+        <w:rPr>
+          <w:b/>
+        </w:rPr>
+        <w:t>s</w:t>
+      </w:r>
+    </w:p>
+    <w:p>
+      <w:pPr>
+        <w:pStyle w:val="Prrafodelista"/>
         <w:numPr>
           <w:ilvl w:val="0"/>
           <w:numId w:val="1"/>
@@ -162,31 +105,19 @@
     </w:p>
     <w:p>
       <w:pPr>
-        <w:pStyle w:val="ListParagraph"/>
+        <w:pStyle w:val="Prrafodelista"/>
         <w:numPr>
           <w:ilvl w:val="0"/>
           <w:numId w:val="1"/>
         </w:numPr>
       </w:pPr>
       <w:r>
-        <w:t>El proveedor siempre encuentra</w:t>
-      </w:r>
-      <w:r>
-        <w:t xml:space="preserve"> los productos</w:t>
-      </w:r>
-      <w:r>
-        <w:t xml:space="preserve"> que especifica cada o</w:t>
-      </w:r>
-      <w:r>
-        <w:t>rden</w:t>
-      </w:r>
-      <w:r>
-        <w:t>.</w:t>
-      </w:r>
-    </w:p>
-    <w:p>
-      <w:pPr>
-        <w:pStyle w:val="ListParagraph"/>
+        <w:t>El proveedor siempre encuentra los productos que especifica cada orden.</w:t>
+      </w:r>
+    </w:p>
+    <w:p>
+      <w:pPr>
+        <w:pStyle w:val="Prrafodelista"/>
         <w:numPr>
           <w:ilvl w:val="0"/>
           <w:numId w:val="1"/>
@@ -198,25 +129,22 @@
     </w:p>
     <w:p>
       <w:pPr>
-        <w:pStyle w:val="ListParagraph"/>
+        <w:pStyle w:val="Prrafodelista"/>
         <w:numPr>
           <w:ilvl w:val="0"/>
           <w:numId w:val="1"/>
         </w:numPr>
       </w:pPr>
       <w:r>
-        <w:t>Siempre hay alguien (del lado del cliente) que recibe el</w:t>
-      </w:r>
-      <w:r>
-        <w:t xml:space="preserve"> paquete</w:t>
-      </w:r>
-      <w:r>
-        <w:t>.</w:t>
-      </w:r>
-    </w:p>
-    <w:p>
-      <w:pPr>
-        <w:pStyle w:val="ListParagraph"/>
+        <w:t>Siempre hay alguien (del lado del cliente) que recibe el paque</w:t>
+      </w:r>
+      <w:r>
+        <w:t>te.</w:t>
+      </w:r>
+    </w:p>
+    <w:p>
+      <w:pPr>
+        <w:pStyle w:val="Prrafodelista"/>
         <w:numPr>
           <w:ilvl w:val="0"/>
           <w:numId w:val="1"/>
@@ -228,7 +156,7 @@
     </w:p>
     <w:p>
       <w:pPr>
-        <w:pStyle w:val="ListParagraph"/>
+        <w:pStyle w:val="Prrafodelista"/>
         <w:numPr>
           <w:ilvl w:val="0"/>
           <w:numId w:val="1"/>
@@ -240,7 +168,7 @@
     </w:p>
     <w:p>
       <w:pPr>
-        <w:pStyle w:val="ListParagraph"/>
+        <w:pStyle w:val="Prrafodelista"/>
         <w:numPr>
           <w:ilvl w:val="0"/>
           <w:numId w:val="1"/>
@@ -252,7 +180,7 @@
     </w:p>
     <w:p>
       <w:pPr>
-        <w:pStyle w:val="ListParagraph"/>
+        <w:pStyle w:val="Prrafodelista"/>
       </w:pPr>
     </w:p>
     <w:p>
@@ -270,7 +198,7 @@
     </w:p>
     <w:p>
       <w:pPr>
-        <w:pStyle w:val="ListParagraph"/>
+        <w:pStyle w:val="Prrafodelista"/>
         <w:numPr>
           <w:ilvl w:val="0"/>
           <w:numId w:val="2"/>
@@ -282,7 +210,7 @@
     </w:p>
     <w:p>
       <w:pPr>
-        <w:pStyle w:val="ListParagraph"/>
+        <w:pStyle w:val="Prrafodelista"/>
         <w:numPr>
           <w:ilvl w:val="0"/>
           <w:numId w:val="2"/>
@@ -294,19 +222,22 @@
     </w:p>
     <w:p>
       <w:pPr>
-        <w:pStyle w:val="ListParagraph"/>
+        <w:pStyle w:val="Prrafodelista"/>
         <w:numPr>
           <w:ilvl w:val="0"/>
           <w:numId w:val="2"/>
         </w:numPr>
       </w:pPr>
       <w:r>
-        <w:t>Registro de proveedores.</w:t>
-      </w:r>
-    </w:p>
-    <w:p>
-      <w:pPr>
-        <w:pStyle w:val="ListParagraph"/>
+        <w:t>R</w:t>
+      </w:r>
+      <w:r>
+        <w:t>egistro de proveedores.</w:t>
+      </w:r>
+    </w:p>
+    <w:p>
+      <w:pPr>
+        <w:pStyle w:val="Prrafodelista"/>
         <w:numPr>
           <w:ilvl w:val="0"/>
           <w:numId w:val="2"/>
@@ -318,7 +249,7 @@
     </w:p>
     <w:p>
       <w:pPr>
-        <w:pStyle w:val="ListParagraph"/>
+        <w:pStyle w:val="Prrafodelista"/>
         <w:numPr>
           <w:ilvl w:val="0"/>
           <w:numId w:val="2"/>
@@ -330,7 +261,7 @@
     </w:p>
     <w:p>
       <w:pPr>
-        <w:pStyle w:val="ListParagraph"/>
+        <w:pStyle w:val="Prrafodelista"/>
         <w:numPr>
           <w:ilvl w:val="0"/>
           <w:numId w:val="2"/>
@@ -342,7 +273,7 @@
     </w:p>
     <w:p>
       <w:pPr>
-        <w:pStyle w:val="ListParagraph"/>
+        <w:pStyle w:val="Prrafodelista"/>
         <w:numPr>
           <w:ilvl w:val="0"/>
           <w:numId w:val="2"/>
@@ -354,7 +285,7 @@
     </w:p>
     <w:p>
       <w:pPr>
-        <w:pStyle w:val="ListParagraph"/>
+        <w:pStyle w:val="Prrafodelista"/>
         <w:numPr>
           <w:ilvl w:val="0"/>
           <w:numId w:val="2"/>
@@ -366,7 +297,7 @@
     </w:p>
     <w:p>
       <w:pPr>
-        <w:pStyle w:val="ListParagraph"/>
+        <w:pStyle w:val="Prrafodelista"/>
         <w:numPr>
           <w:ilvl w:val="0"/>
           <w:numId w:val="2"/>
@@ -383,19 +314,22 @@
     </w:p>
     <w:p>
       <w:pPr>
-        <w:pStyle w:val="ListParagraph"/>
+        <w:pStyle w:val="Prrafodelista"/>
         <w:numPr>
           <w:ilvl w:val="0"/>
           <w:numId w:val="3"/>
         </w:numPr>
       </w:pPr>
       <w:r>
-        <w:t>Los registros incluyen consultas, modificaciones y eliminaciones.</w:t>
-      </w:r>
-    </w:p>
-    <w:p>
-      <w:pPr>
-        <w:pStyle w:val="ListParagraph"/>
+        <w:t xml:space="preserve">Los registros incluyen consultas, </w:t>
+      </w:r>
+      <w:r>
+        <w:t>modificaciones y eliminaciones.</w:t>
+      </w:r>
+    </w:p>
+    <w:p>
+      <w:pPr>
+        <w:pStyle w:val="Prrafodelista"/>
         <w:numPr>
           <w:ilvl w:val="0"/>
           <w:numId w:val="3"/>
@@ -407,7 +341,7 @@
     </w:p>
     <w:p>
       <w:pPr>
-        <w:pStyle w:val="ListParagraph"/>
+        <w:pStyle w:val="Prrafodelista"/>
         <w:numPr>
           <w:ilvl w:val="0"/>
           <w:numId w:val="3"/>
@@ -419,35 +353,32 @@
     </w:p>
     <w:p>
       <w:pPr>
-        <w:pStyle w:val="ListParagraph"/>
+        <w:pStyle w:val="Prrafodelista"/>
         <w:numPr>
           <w:ilvl w:val="0"/>
           <w:numId w:val="3"/>
         </w:numPr>
       </w:pPr>
       <w:r>
-        <w:t>El cliente recibe los productos empaquetados, es decir, el cliente recibe el paquete.</w:t>
-      </w:r>
-    </w:p>
-    <w:p>
-      <w:r>
-        <w:rPr>
-          <w:b/>
-        </w:rPr>
-        <w:lastRenderedPageBreak/>
-        <w:t xml:space="preserve">Lista de requerimientos </w:t>
-      </w:r>
-      <w:r>
-        <w:rPr>
-          <w:b/>
-        </w:rPr>
-        <w:t>n</w:t>
-      </w:r>
-      <w:r>
-        <w:rPr>
-          <w:b/>
-        </w:rPr>
-        <w:t>o funcionales</w:t>
+        <w:t>El</w:t>
+      </w:r>
+      <w:r>
+        <w:t xml:space="preserve"> cliente recibe los productos empaquetados, es decir, el cliente recibe el paquete.</w:t>
+      </w:r>
+    </w:p>
+    <w:p>
+      <w:pPr>
+        <w:rPr>
+          <w:b/>
+        </w:rPr>
+      </w:pPr>
+    </w:p>
+    <w:p>
+      <w:r>
+        <w:rPr>
+          <w:b/>
+        </w:rPr>
+        <w:t>Lista de requerimientos no funcionales</w:t>
       </w:r>
     </w:p>
     <w:p>
@@ -472,34 +403,7 @@
     </w:p>
     <w:p>
       <w:r>
-        <w:t>El n</w:t>
-      </w:r>
-      <w:r>
-        <w:t xml:space="preserve">úmero </w:t>
-      </w:r>
-      <w:r>
-        <w:t xml:space="preserve">máximo </w:t>
-      </w:r>
-      <w:r>
-        <w:t>de</w:t>
-      </w:r>
-      <w:r>
-        <w:t xml:space="preserve"> productos</w:t>
-      </w:r>
-      <w:r>
-        <w:t xml:space="preserve"> aceptados</w:t>
-      </w:r>
-      <w:r>
-        <w:t xml:space="preserve"> por</w:t>
-      </w:r>
-      <w:r>
-        <w:t xml:space="preserve"> orden</w:t>
-      </w:r>
-      <w:r>
-        <w:t xml:space="preserve"> es de 20</w:t>
-      </w:r>
-      <w:r>
-        <w:t>.</w:t>
+        <w:t>El número máximo de productos aceptados por orden es de 20.</w:t>
       </w:r>
     </w:p>
     <w:p>
@@ -509,7 +413,10 @@
     </w:p>
     <w:p>
       <w:r>
-        <w:t>Solo se acepta pago electrónico.</w:t>
+        <w:t>Solo s</w:t>
+      </w:r>
+      <w:r>
+        <w:t>e acepta pago electrónico.</w:t>
       </w:r>
     </w:p>
     <w:p/>
@@ -523,13 +430,7 @@
         <w:rPr>
           <w:b/>
         </w:rPr>
-        <w:t xml:space="preserve">No </w:t>
-      </w:r>
-      <w:r>
-        <w:rPr>
-          <w:b/>
-        </w:rPr>
-        <w:t>asociados</w:t>
+        <w:t>No asociados</w:t>
       </w:r>
     </w:p>
     <w:p>
@@ -544,10 +445,7 @@
     </w:p>
     <w:p>
       <w:r>
-        <w:t>Se cuenta con 5</w:t>
-      </w:r>
-      <w:r>
-        <w:t xml:space="preserve"> empacadores.</w:t>
+        <w:t>Se cuenta con 5 empacadores.</w:t>
       </w:r>
     </w:p>
     <w:p>
@@ -562,13 +460,541 @@
           <w:b/>
         </w:rPr>
       </w:pPr>
-      <w:r>
-        <w:rPr>
-          <w:b/>
+    </w:p>
+    <w:p>
+      <w:pPr>
+        <w:rPr>
+          <w:b/>
+        </w:rPr>
+      </w:pPr>
+    </w:p>
+    <w:p>
+      <w:pPr>
+        <w:rPr>
+          <w:b/>
+        </w:rPr>
+      </w:pPr>
+    </w:p>
+    <w:p>
+      <w:pPr>
+        <w:rPr>
+          <w:b/>
+        </w:rPr>
+      </w:pPr>
+    </w:p>
+    <w:p>
+      <w:pPr>
+        <w:rPr>
+          <w:b/>
+        </w:rPr>
+      </w:pPr>
+    </w:p>
+    <w:p>
+      <w:pPr>
+        <w:rPr>
+          <w:b/>
+        </w:rPr>
+      </w:pPr>
+    </w:p>
+    <w:p>
+      <w:pPr>
+        <w:rPr>
+          <w:b/>
+        </w:rPr>
+      </w:pPr>
+    </w:p>
+    <w:p>
+      <w:pPr>
+        <w:rPr>
+          <w:b/>
+        </w:rPr>
+      </w:pPr>
+    </w:p>
+    <w:p>
+      <w:pPr>
+        <w:rPr>
+          <w:b/>
+        </w:rPr>
+      </w:pPr>
+    </w:p>
+    <w:p>
+      <w:pPr>
+        <w:rPr>
+          <w:b/>
+        </w:rPr>
+      </w:pPr>
+    </w:p>
+    <w:p>
+      <w:pPr>
+        <w:rPr>
+          <w:b/>
+        </w:rPr>
+      </w:pPr>
+    </w:p>
+    <w:p>
+      <w:pPr>
+        <w:rPr>
+          <w:b/>
+        </w:rPr>
+      </w:pPr>
+    </w:p>
+    <w:p>
+      <w:pPr>
+        <w:rPr>
+          <w:b/>
+        </w:rPr>
+      </w:pPr>
+    </w:p>
+    <w:p>
+      <w:pPr>
+        <w:rPr>
+          <w:b/>
+        </w:rPr>
+      </w:pPr>
+    </w:p>
+    <w:p>
+      <w:pPr>
+        <w:rPr>
+          <w:b/>
+        </w:rPr>
+      </w:pPr>
+    </w:p>
+    <w:p>
+      <w:pPr>
+        <w:rPr>
+          <w:b/>
+        </w:rPr>
+      </w:pPr>
+    </w:p>
+    <w:p>
+      <w:pPr>
+        <w:rPr>
+          <w:b/>
+          <w:color w:val="5B9BD5" w:themeColor="accent1"/>
+        </w:rPr>
+      </w:pPr>
+    </w:p>
+    <w:p>
+      <w:pPr>
+        <w:rPr>
+          <w:b/>
+          <w:color w:val="5B9BD5" w:themeColor="accent1"/>
+        </w:rPr>
+      </w:pPr>
+      <w:r>
+        <w:rPr>
+          <w:b/>
+          <w:color w:val="5B9BD5" w:themeColor="accent1"/>
         </w:rPr>
         <w:t>Tabla de roles</w:t>
       </w:r>
-    </w:p>
+      <w:bookmarkStart w:id="0" w:name="_GoBack"/>
+      <w:bookmarkEnd w:id="0"/>
+    </w:p>
+    <w:p/>
+    <w:tbl>
+      <w:tblPr>
+        <w:tblStyle w:val="Tabladecuadrcula4-nfasis5"/>
+        <w:tblW w:w="8838" w:type="dxa"/>
+        <w:tblLook w:val="04A0" w:firstRow="1" w:lastRow="0" w:firstColumn="1" w:lastColumn="0" w:noHBand="0" w:noVBand="1"/>
+      </w:tblPr>
+      <w:tblGrid>
+        <w:gridCol w:w="2946"/>
+        <w:gridCol w:w="2946"/>
+        <w:gridCol w:w="2946"/>
+      </w:tblGrid>
+      <w:tr>
+        <w:trPr>
+          <w:cnfStyle w:val="100000000000" w:firstRow="1" w:lastRow="0" w:firstColumn="0" w:lastColumn="0" w:oddVBand="0" w:evenVBand="0" w:oddHBand="0" w:evenHBand="0" w:firstRowFirstColumn="0" w:firstRowLastColumn="0" w:lastRowFirstColumn="0" w:lastRowLastColumn="0"/>
+        </w:trPr>
+        <w:tc>
+          <w:tcPr>
+            <w:cnfStyle w:val="001000000000" w:firstRow="0" w:lastRow="0" w:firstColumn="1" w:lastColumn="0" w:oddVBand="0" w:evenVBand="0" w:oddHBand="0" w:evenHBand="0" w:firstRowFirstColumn="0" w:firstRowLastColumn="0" w:lastRowFirstColumn="0" w:lastRowLastColumn="0"/>
+            <w:tcW w:w="2946" w:type="dxa"/>
+          </w:tcPr>
+          <w:p>
+            <w:pPr>
+              <w:pStyle w:val="Encabezadodelatabla"/>
+              <w:rPr>
+                <w:b w:val="0"/>
+                <w:bCs w:val="0"/>
+                <w:color w:val="FFFFFF" w:themeColor="background1"/>
+              </w:rPr>
+            </w:pPr>
+            <w:r>
+              <w:rPr>
+                <w:color w:val="FFFFFF" w:themeColor="background1"/>
+              </w:rPr>
+              <w:t>Usuario</w:t>
+            </w:r>
+          </w:p>
+        </w:tc>
+        <w:tc>
+          <w:tcPr>
+            <w:tcW w:w="2946" w:type="dxa"/>
+          </w:tcPr>
+          <w:p>
+            <w:pPr>
+              <w:pStyle w:val="Encabezadodelatabla"/>
+              <w:cnfStyle w:val="100000000000" w:firstRow="1" w:lastRow="0" w:firstColumn="0" w:lastColumn="0" w:oddVBand="0" w:evenVBand="0" w:oddHBand="0" w:evenHBand="0" w:firstRowFirstColumn="0" w:firstRowLastColumn="0" w:lastRowFirstColumn="0" w:lastRowLastColumn="0"/>
+              <w:rPr>
+                <w:b w:val="0"/>
+                <w:bCs w:val="0"/>
+                <w:color w:val="FFFFFF" w:themeColor="background1"/>
+              </w:rPr>
+            </w:pPr>
+            <w:r>
+              <w:rPr>
+                <w:color w:val="FFFFFF" w:themeColor="background1"/>
+              </w:rPr>
+              <w:t>Funciones</w:t>
+            </w:r>
+          </w:p>
+        </w:tc>
+        <w:tc>
+          <w:tcPr>
+            <w:tcW w:w="2946" w:type="dxa"/>
+          </w:tcPr>
+          <w:p>
+            <w:pPr>
+              <w:pStyle w:val="Encabezadodelatabla"/>
+              <w:cnfStyle w:val="100000000000" w:firstRow="1" w:lastRow="0" w:firstColumn="0" w:lastColumn="0" w:oddVBand="0" w:evenVBand="0" w:oddHBand="0" w:evenHBand="0" w:firstRowFirstColumn="0" w:firstRowLastColumn="0" w:lastRowFirstColumn="0" w:lastRowLastColumn="0"/>
+              <w:rPr>
+                <w:b w:val="0"/>
+                <w:bCs w:val="0"/>
+                <w:color w:val="FFFFFF" w:themeColor="background1"/>
+              </w:rPr>
+            </w:pPr>
+            <w:r>
+              <w:rPr>
+                <w:color w:val="FFFFFF" w:themeColor="background1"/>
+              </w:rPr>
+              <w:t>Acceso</w:t>
+            </w:r>
+          </w:p>
+        </w:tc>
+      </w:tr>
+      <w:tr>
+        <w:trPr>
+          <w:cnfStyle w:val="000000100000" w:firstRow="0" w:lastRow="0" w:firstColumn="0" w:lastColumn="0" w:oddVBand="0" w:evenVBand="0" w:oddHBand="1" w:evenHBand="0" w:firstRowFirstColumn="0" w:firstRowLastColumn="0" w:lastRowFirstColumn="0" w:lastRowLastColumn="0"/>
+        </w:trPr>
+        <w:tc>
+          <w:tcPr>
+            <w:cnfStyle w:val="001000000000" w:firstRow="0" w:lastRow="0" w:firstColumn="1" w:lastColumn="0" w:oddVBand="0" w:evenVBand="0" w:oddHBand="0" w:evenHBand="0" w:firstRowFirstColumn="0" w:firstRowLastColumn="0" w:lastRowFirstColumn="0" w:lastRowLastColumn="0"/>
+            <w:tcW w:w="2946" w:type="dxa"/>
+          </w:tcPr>
+          <w:p>
+            <w:pPr>
+              <w:pStyle w:val="Contenidodelatabla"/>
+            </w:pPr>
+            <w:r>
+              <w:t>Cliente</w:t>
+            </w:r>
+          </w:p>
+        </w:tc>
+        <w:tc>
+          <w:tcPr>
+            <w:tcW w:w="2946" w:type="dxa"/>
+          </w:tcPr>
+          <w:p>
+            <w:pPr>
+              <w:pStyle w:val="Contenidodelatabla"/>
+              <w:cnfStyle w:val="000000100000" w:firstRow="0" w:lastRow="0" w:firstColumn="0" w:lastColumn="0" w:oddVBand="0" w:evenVBand="0" w:oddHBand="1" w:evenHBand="0" w:firstRowFirstColumn="0" w:firstRowLastColumn="0" w:lastRowFirstColumn="0" w:lastRowLastColumn="0"/>
+            </w:pPr>
+            <w:r>
+              <w:t>Consulta de productos</w:t>
+            </w:r>
+          </w:p>
+          <w:p>
+            <w:pPr>
+              <w:pStyle w:val="Contenidodelatabla"/>
+              <w:cnfStyle w:val="000000100000" w:firstRow="0" w:lastRow="0" w:firstColumn="0" w:lastColumn="0" w:oddVBand="0" w:evenVBand="0" w:oddHBand="1" w:evenHBand="0" w:firstRowFirstColumn="0" w:firstRowLastColumn="0" w:lastRowFirstColumn="0" w:lastRowLastColumn="0"/>
+            </w:pPr>
+            <w:r>
+              <w:t>Selección de productos</w:t>
+            </w:r>
+          </w:p>
+          <w:p>
+            <w:pPr>
+              <w:pStyle w:val="Contenidodelatabla"/>
+              <w:cnfStyle w:val="000000100000" w:firstRow="0" w:lastRow="0" w:firstColumn="0" w:lastColumn="0" w:oddVBand="0" w:evenVBand="0" w:oddHBand="1" w:evenHBand="0" w:firstRowFirstColumn="0" w:firstRowLastColumn="0" w:lastRowFirstColumn="0" w:lastRowLastColumn="0"/>
+            </w:pPr>
+            <w:r>
+              <w:t>Realización de pedidos</w:t>
+            </w:r>
+          </w:p>
+          <w:p>
+            <w:pPr>
+              <w:pStyle w:val="Contenidodelatabla"/>
+              <w:cnfStyle w:val="000000100000" w:firstRow="0" w:lastRow="0" w:firstColumn="0" w:lastColumn="0" w:oddVBand="0" w:evenVBand="0" w:oddHBand="1" w:evenHBand="0" w:firstRowFirstColumn="0" w:firstRowLastColumn="0" w:lastRowFirstColumn="0" w:lastRowLastColumn="0"/>
+            </w:pPr>
+            <w:r>
+              <w:t>Captura de datos</w:t>
+            </w:r>
+          </w:p>
+          <w:p>
+            <w:pPr>
+              <w:pStyle w:val="Contenidodelatabla"/>
+              <w:cnfStyle w:val="000000100000" w:firstRow="0" w:lastRow="0" w:firstColumn="0" w:lastColumn="0" w:oddVBand="0" w:evenVBand="0" w:oddHBand="1" w:evenHBand="0" w:firstRowFirstColumn="0" w:firstRowLastColumn="0" w:lastRowFirstColumn="0" w:lastRowLastColumn="0"/>
+            </w:pPr>
+            <w:r>
+              <w:t>Recepción de productos</w:t>
+            </w:r>
+          </w:p>
+        </w:tc>
+        <w:tc>
+          <w:tcPr>
+            <w:tcW w:w="2946" w:type="dxa"/>
+          </w:tcPr>
+          <w:p>
+            <w:pPr>
+              <w:pStyle w:val="Contenidodelatabla"/>
+              <w:cnfStyle w:val="000000100000" w:firstRow="0" w:lastRow="0" w:firstColumn="0" w:lastColumn="0" w:oddVBand="0" w:evenVBand="0" w:oddHBand="1" w:evenHBand="0" w:firstRowFirstColumn="0" w:firstRowLastColumn="0" w:lastRowFirstColumn="0" w:lastRowLastColumn="0"/>
+            </w:pPr>
+            <w:r>
+              <w:t>Consultar la base de datos</w:t>
+            </w:r>
+          </w:p>
+        </w:tc>
+      </w:tr>
+      <w:tr>
+        <w:tc>
+          <w:tcPr>
+            <w:cnfStyle w:val="001000000000" w:firstRow="0" w:lastRow="0" w:firstColumn="1" w:lastColumn="0" w:oddVBand="0" w:evenVBand="0" w:oddHBand="0" w:evenHBand="0" w:firstRowFirstColumn="0" w:firstRowLastColumn="0" w:lastRowFirstColumn="0" w:lastRowLastColumn="0"/>
+            <w:tcW w:w="2946" w:type="dxa"/>
+          </w:tcPr>
+          <w:p>
+            <w:pPr>
+              <w:pStyle w:val="Contenidodelatabla"/>
+            </w:pPr>
+            <w:r>
+              <w:t>Administrador</w:t>
+            </w:r>
+          </w:p>
+        </w:tc>
+        <w:tc>
+          <w:tcPr>
+            <w:tcW w:w="2946" w:type="dxa"/>
+          </w:tcPr>
+          <w:p>
+            <w:pPr>
+              <w:pStyle w:val="Contenidodelatabla"/>
+              <w:cnfStyle w:val="000000000000" w:firstRow="0" w:lastRow="0" w:firstColumn="0" w:lastColumn="0" w:oddVBand="0" w:evenVBand="0" w:oddHBand="0" w:evenHBand="0" w:firstRowFirstColumn="0" w:firstRowLastColumn="0" w:lastRowFirstColumn="0" w:lastRowLastColumn="0"/>
+            </w:pPr>
+            <w:r>
+              <w:t>Recibir productos</w:t>
+            </w:r>
+          </w:p>
+          <w:p>
+            <w:pPr>
+              <w:pStyle w:val="Contenidodelatabla"/>
+              <w:cnfStyle w:val="000000000000" w:firstRow="0" w:lastRow="0" w:firstColumn="0" w:lastColumn="0" w:oddVBand="0" w:evenVBand="0" w:oddHBand="0" w:evenHBand="0" w:firstRowFirstColumn="0" w:firstRowLastColumn="0" w:lastRowFirstColumn="0" w:lastRowLastColumn="0"/>
+            </w:pPr>
+            <w:r>
+              <w:t>Realizar pedidos</w:t>
+            </w:r>
+          </w:p>
+          <w:p>
+            <w:pPr>
+              <w:pStyle w:val="Contenidodelatabla"/>
+              <w:cnfStyle w:val="000000000000" w:firstRow="0" w:lastRow="0" w:firstColumn="0" w:lastColumn="0" w:oddVBand="0" w:evenVBand="0" w:oddHBand="0" w:evenHBand="0" w:firstRowFirstColumn="0" w:firstRowLastColumn="0" w:lastRowFirstColumn="0" w:lastRowLastColumn="0"/>
+            </w:pPr>
+            <w:r>
+              <w:t>Recibir pagos</w:t>
+            </w:r>
+          </w:p>
+          <w:p>
+            <w:pPr>
+              <w:pStyle w:val="Contenidodelatabla"/>
+              <w:cnfStyle w:val="000000000000" w:firstRow="0" w:lastRow="0" w:firstColumn="0" w:lastColumn="0" w:oddVBand="0" w:evenVBand="0" w:oddHBand="0" w:evenHBand="0" w:firstRowFirstColumn="0" w:firstRowLastColumn="0" w:lastRowFirstColumn="0" w:lastRowLastColumn="0"/>
+            </w:pPr>
+            <w:r>
+              <w:t>Generar orden</w:t>
+            </w:r>
+          </w:p>
+        </w:tc>
+        <w:tc>
+          <w:tcPr>
+            <w:tcW w:w="2946" w:type="dxa"/>
+          </w:tcPr>
+          <w:p>
+            <w:pPr>
+              <w:pStyle w:val="Contenidodelatabla"/>
+              <w:cnfStyle w:val="000000000000" w:firstRow="0" w:lastRow="0" w:firstColumn="0" w:lastColumn="0" w:oddVBand="0" w:evenVBand="0" w:oddHBand="0" w:evenHBand="0" w:firstRowFirstColumn="0" w:firstRowLastColumn="0" w:lastRowFirstColumn="0" w:lastRowLastColumn="0"/>
+            </w:pPr>
+            <w:r>
+              <w:t>Consultar la base</w:t>
+            </w:r>
+            <w:r>
+              <w:t xml:space="preserve"> de datos</w:t>
+            </w:r>
+          </w:p>
+          <w:p>
+            <w:pPr>
+              <w:pStyle w:val="Contenidodelatabla"/>
+              <w:cnfStyle w:val="000000000000" w:firstRow="0" w:lastRow="0" w:firstColumn="0" w:lastColumn="0" w:oddVBand="0" w:evenVBand="0" w:oddHBand="0" w:evenHBand="0" w:firstRowFirstColumn="0" w:firstRowLastColumn="0" w:lastRowFirstColumn="0" w:lastRowLastColumn="0"/>
+            </w:pPr>
+            <w:r>
+              <w:t>Modificar las base de datos</w:t>
+            </w:r>
+          </w:p>
+          <w:p>
+            <w:pPr>
+              <w:pStyle w:val="Contenidodelatabla"/>
+              <w:cnfStyle w:val="000000000000" w:firstRow="0" w:lastRow="0" w:firstColumn="0" w:lastColumn="0" w:oddVBand="0" w:evenVBand="0" w:oddHBand="0" w:evenHBand="0" w:firstRowFirstColumn="0" w:firstRowLastColumn="0" w:lastRowFirstColumn="0" w:lastRowLastColumn="0"/>
+            </w:pPr>
+            <w:r>
+              <w:t>Restringir acceso a la base de datos</w:t>
+            </w:r>
+          </w:p>
+        </w:tc>
+      </w:tr>
+      <w:tr>
+        <w:trPr>
+          <w:cnfStyle w:val="000000100000" w:firstRow="0" w:lastRow="0" w:firstColumn="0" w:lastColumn="0" w:oddVBand="0" w:evenVBand="0" w:oddHBand="1" w:evenHBand="0" w:firstRowFirstColumn="0" w:firstRowLastColumn="0" w:lastRowFirstColumn="0" w:lastRowLastColumn="0"/>
+        </w:trPr>
+        <w:tc>
+          <w:tcPr>
+            <w:cnfStyle w:val="001000000000" w:firstRow="0" w:lastRow="0" w:firstColumn="1" w:lastColumn="0" w:oddVBand="0" w:evenVBand="0" w:oddHBand="0" w:evenHBand="0" w:firstRowFirstColumn="0" w:firstRowLastColumn="0" w:lastRowFirstColumn="0" w:lastRowLastColumn="0"/>
+            <w:tcW w:w="2946" w:type="dxa"/>
+          </w:tcPr>
+          <w:p>
+            <w:pPr>
+              <w:pStyle w:val="Contenidodelatabla"/>
+            </w:pPr>
+            <w:r>
+              <w:t>Proveedor</w:t>
+            </w:r>
+          </w:p>
+        </w:tc>
+        <w:tc>
+          <w:tcPr>
+            <w:tcW w:w="2946" w:type="dxa"/>
+          </w:tcPr>
+          <w:p>
+            <w:pPr>
+              <w:pStyle w:val="Contenidodelatabla"/>
+              <w:cnfStyle w:val="000000100000" w:firstRow="0" w:lastRow="0" w:firstColumn="0" w:lastColumn="0" w:oddVBand="0" w:evenVBand="0" w:oddHBand="1" w:evenHBand="0" w:firstRowFirstColumn="0" w:firstRowLastColumn="0" w:lastRowFirstColumn="0" w:lastRowLastColumn="0"/>
+            </w:pPr>
+            <w:r>
+              <w:t>Armar productos</w:t>
+            </w:r>
+          </w:p>
+          <w:p>
+            <w:pPr>
+              <w:pStyle w:val="Contenidodelatabla"/>
+              <w:cnfStyle w:val="000000100000" w:firstRow="0" w:lastRow="0" w:firstColumn="0" w:lastColumn="0" w:oddVBand="0" w:evenVBand="0" w:oddHBand="1" w:evenHBand="0" w:firstRowFirstColumn="0" w:firstRowLastColumn="0" w:lastRowFirstColumn="0" w:lastRowLastColumn="0"/>
+            </w:pPr>
+            <w:r>
+              <w:t>Recibir orden</w:t>
+            </w:r>
+          </w:p>
+          <w:p>
+            <w:pPr>
+              <w:pStyle w:val="Contenidodelatabla"/>
+              <w:cnfStyle w:val="000000100000" w:firstRow="0" w:lastRow="0" w:firstColumn="0" w:lastColumn="0" w:oddVBand="0" w:evenVBand="0" w:oddHBand="1" w:evenHBand="0" w:firstRowFirstColumn="0" w:firstRowLastColumn="0" w:lastRowFirstColumn="0" w:lastRowLastColumn="0"/>
+            </w:pPr>
+            <w:r>
+              <w:t>Empacar producto</w:t>
+            </w:r>
+          </w:p>
+          <w:p>
+            <w:pPr>
+              <w:pStyle w:val="Contenidodelatabla"/>
+              <w:cnfStyle w:val="000000100000" w:firstRow="0" w:lastRow="0" w:firstColumn="0" w:lastColumn="0" w:oddVBand="0" w:evenVBand="0" w:oddHBand="1" w:evenHBand="0" w:firstRowFirstColumn="0" w:firstRowLastColumn="0" w:lastRowFirstColumn="0" w:lastRowLastColumn="0"/>
+            </w:pPr>
+            <w:r>
+              <w:t>Enviar producto</w:t>
+            </w:r>
+          </w:p>
+        </w:tc>
+        <w:tc>
+          <w:tcPr>
+            <w:tcW w:w="2946" w:type="dxa"/>
+          </w:tcPr>
+          <w:p>
+            <w:pPr>
+              <w:pStyle w:val="Contenidodelatabla"/>
+              <w:cnfStyle w:val="000000100000" w:firstRow="0" w:lastRow="0" w:firstColumn="0" w:lastColumn="0" w:oddVBand="0" w:evenVBand="0" w:oddHBand="1" w:evenHBand="0" w:firstRowFirstColumn="0" w:firstRowLastColumn="0" w:lastRowFirstColumn="0" w:lastRowLastColumn="0"/>
+            </w:pPr>
+            <w:r>
+              <w:t>Consultar la base de datos</w:t>
+            </w:r>
+          </w:p>
+          <w:p>
+            <w:pPr>
+              <w:pStyle w:val="Contenidodelatabla"/>
+              <w:cnfStyle w:val="000000100000" w:firstRow="0" w:lastRow="0" w:firstColumn="0" w:lastColumn="0" w:oddVBand="0" w:evenVBand="0" w:oddHBand="1" w:evenHBand="0" w:firstRowFirstColumn="0" w:firstRowLastColumn="0" w:lastRowFirstColumn="0" w:lastRowLastColumn="0"/>
+            </w:pPr>
+            <w:r>
+              <w:t>Dar de baja productos</w:t>
+            </w:r>
+          </w:p>
+        </w:tc>
+      </w:tr>
+      <w:tr>
+        <w:tc>
+          <w:tcPr>
+            <w:cnfStyle w:val="001000000000" w:firstRow="0" w:lastRow="0" w:firstColumn="1" w:lastColumn="0" w:oddVBand="0" w:evenVBand="0" w:oddHBand="0" w:evenHBand="0" w:firstRowFirstColumn="0" w:firstRowLastColumn="0" w:lastRowFirstColumn="0" w:lastRowLastColumn="0"/>
+            <w:tcW w:w="2946" w:type="dxa"/>
+          </w:tcPr>
+          <w:p>
+            <w:pPr>
+              <w:pStyle w:val="Contenidodelatabla"/>
+            </w:pPr>
+            <w:r>
+              <w:t>Mensajero</w:t>
+            </w:r>
+          </w:p>
+        </w:tc>
+        <w:tc>
+          <w:tcPr>
+            <w:tcW w:w="2946" w:type="dxa"/>
+          </w:tcPr>
+          <w:p>
+            <w:pPr>
+              <w:pStyle w:val="Contenidodelatabla"/>
+              <w:cnfStyle w:val="000000000000" w:firstRow="0" w:lastRow="0" w:firstColumn="0" w:lastColumn="0" w:oddVBand="0" w:evenVBand="0" w:oddHBand="0" w:evenHBand="0" w:firstRowFirstColumn="0" w:firstRowLastColumn="0" w:lastRowFirstColumn="0" w:lastRowLastColumn="0"/>
+            </w:pPr>
+            <w:r>
+              <w:t>Recibir producto</w:t>
+            </w:r>
+          </w:p>
+          <w:p>
+            <w:pPr>
+              <w:pStyle w:val="Contenidodelatabla"/>
+              <w:cnfStyle w:val="000000000000" w:firstRow="0" w:lastRow="0" w:firstColumn="0" w:lastColumn="0" w:oddVBand="0" w:evenVBand="0" w:oddHBand="0" w:evenHBand="0" w:firstRowFirstColumn="0" w:firstRowLastColumn="0" w:lastRowFirstColumn="0" w:lastRowLastColumn="0"/>
+            </w:pPr>
+            <w:r>
+              <w:t>Entregar producto</w:t>
+            </w:r>
+          </w:p>
+          <w:p>
+            <w:pPr>
+              <w:pStyle w:val="Contenidodelatabla"/>
+              <w:cnfStyle w:val="000000000000" w:firstRow="0" w:lastRow="0" w:firstColumn="0" w:lastColumn="0" w:oddVBand="0" w:evenVBand="0" w:oddHBand="0" w:evenHBand="0" w:firstRowFirstColumn="0" w:firstRowLastColumn="0" w:lastRowFirstColumn="0" w:lastRowLastColumn="0"/>
+            </w:pPr>
+          </w:p>
+        </w:tc>
+        <w:tc>
+          <w:tcPr>
+            <w:tcW w:w="2946" w:type="dxa"/>
+          </w:tcPr>
+          <w:p>
+            <w:pPr>
+              <w:pStyle w:val="Contenidodelatabla"/>
+              <w:cnfStyle w:val="000000000000" w:firstRow="0" w:lastRow="0" w:firstColumn="0" w:lastColumn="0" w:oddVBand="0" w:evenVBand="0" w:oddHBand="0" w:evenHBand="0" w:firstRowFirstColumn="0" w:firstRowLastColumn="0" w:lastRowFirstColumn="0" w:lastRowLastColumn="0"/>
+            </w:pPr>
+            <w:r>
+              <w:t xml:space="preserve">Consultar </w:t>
+            </w:r>
+            <w:r>
+              <w:t>dirección del cliente</w:t>
+            </w:r>
+          </w:p>
+        </w:tc>
+      </w:tr>
+    </w:tbl>
     <w:p/>
     <w:p/>
     <w:p/>
@@ -581,7 +1007,6 @@
     <w:p/>
     <w:p/>
     <w:p/>
-    <w:p/>
     <w:p>
       <w:pPr>
         <w:rPr>
@@ -593,9 +1018,8 @@
           <w:noProof/>
           <w:lang w:eastAsia="es-MX"/>
         </w:rPr>
-        <w:lastRenderedPageBreak/>
         <w:drawing>
-          <wp:anchor distT="0" distB="0" distL="114300" distR="114300" simplePos="0" relativeHeight="251658240" behindDoc="1" locked="0" layoutInCell="1" allowOverlap="1" wp14:anchorId="04F8E1C5" wp14:editId="5AFA08B3">
+          <wp:anchor distT="0" distB="3175" distL="114300" distR="120650" simplePos="0" relativeHeight="2" behindDoc="1" locked="0" layoutInCell="1" allowOverlap="1">
             <wp:simplePos x="0" y="0"/>
             <wp:positionH relativeFrom="margin">
               <wp:posOffset>-519430</wp:posOffset>
@@ -604,14 +1028,14 @@
               <wp:posOffset>416560</wp:posOffset>
             </wp:positionV>
             <wp:extent cx="6642100" cy="5292725"/>
-            <wp:effectExtent l="0" t="0" r="6350" b="3175"/>
+            <wp:effectExtent l="0" t="0" r="0" b="0"/>
             <wp:wrapTight wrapText="bothSides">
               <wp:wrapPolygon edited="0">
-                <wp:start x="0" y="0"/>
-                <wp:lineTo x="0" y="21535"/>
-                <wp:lineTo x="21559" y="21535"/>
-                <wp:lineTo x="21559" y="0"/>
-                <wp:lineTo x="0" y="0"/>
+                <wp:start x="-9" y="0"/>
+                <wp:lineTo x="-9" y="21527"/>
+                <wp:lineTo x="21557" y="21527"/>
+                <wp:lineTo x="21557" y="0"/>
+                <wp:lineTo x="-9" y="0"/>
               </wp:wrapPolygon>
             </wp:wrapTight>
             <wp:docPr id="1" name="Picture 1" descr="C:\Users\Diego\Documents\FBD\Prácticas\Práctica 1\Diagrama_de_actividades.png"/>
@@ -622,20 +1046,13 @@
               <a:graphicData uri="http://schemas.openxmlformats.org/drawingml/2006/picture">
                 <pic:pic xmlns:pic="http://schemas.openxmlformats.org/drawingml/2006/picture">
                   <pic:nvPicPr>
-                    <pic:cNvPr id="0" name="Picture 1" descr="C:\Users\Diego\Documents\FBD\Prácticas\Práctica 1\Diagrama_de_actividades.png"/>
+                    <pic:cNvPr id="1" name="Picture 1" descr="C:\Users\Diego\Documents\FBD\Prácticas\Práctica 1\Diagrama_de_actividades.png"/>
                     <pic:cNvPicPr>
                       <a:picLocks noChangeAspect="1" noChangeArrowheads="1"/>
                     </pic:cNvPicPr>
                   </pic:nvPicPr>
                   <pic:blipFill>
-                    <a:blip r:embed="rId5">
-                      <a:extLst>
-                        <a:ext uri="{28A0092B-C50C-407E-A947-70E740481C1C}">
-                          <a14:useLocalDpi xmlns:a14="http://schemas.microsoft.com/office/drawing/2010/main" val="0"/>
-                        </a:ext>
-                      </a:extLst>
-                    </a:blip>
-                    <a:srcRect/>
+                    <a:blip r:embed="rId5"/>
                     <a:stretch>
                       <a:fillRect/>
                     </a:stretch>
@@ -648,20 +1065,10 @@
                     <a:prstGeom prst="rect">
                       <a:avLst/>
                     </a:prstGeom>
-                    <a:noFill/>
-                    <a:ln>
-                      <a:noFill/>
-                    </a:ln>
                   </pic:spPr>
                 </pic:pic>
               </a:graphicData>
             </a:graphic>
-            <wp14:sizeRelH relativeFrom="margin">
-              <wp14:pctWidth>0</wp14:pctWidth>
-            </wp14:sizeRelH>
-            <wp14:sizeRelV relativeFrom="margin">
-              <wp14:pctHeight>0</wp14:pctHeight>
-            </wp14:sizeRelV>
           </wp:anchor>
         </w:drawing>
       </w:r>
@@ -674,6 +1081,7 @@
       <w:r>
         <w:rPr>
           <w:b/>
+          <w:color w:val="000066"/>
         </w:rPr>
         <w:t>Diagrama de actividades</w:t>
       </w:r>
@@ -683,9 +1091,10 @@
     <w:p/>
     <w:sectPr>
       <w:pgSz w:w="12240" w:h="15840"/>
-      <w:pgMar w:top="1417" w:right="1701" w:bottom="1417" w:left="1701" w:header="708" w:footer="708" w:gutter="0"/>
-      <w:cols w:space="708"/>
-      <w:docGrid w:linePitch="360"/>
+      <w:pgMar w:top="1417" w:right="1701" w:bottom="1417" w:left="1701" w:header="0" w:footer="0" w:gutter="0"/>
+      <w:cols w:space="720"/>
+      <w:formProt w:val="0"/>
+      <w:docGrid w:linePitch="360" w:charSpace="-2049"/>
     </w:sectPr>
   </w:body>
 </w:document>
@@ -693,11 +1102,133 @@
 
 <file path=word/numbering.xml><?xml version="1.0" encoding="utf-8"?>
 <w:numbering xmlns:wpc="http://schemas.microsoft.com/office/word/2010/wordprocessingCanvas" xmlns:mc="http://schemas.openxmlformats.org/markup-compatibility/2006" xmlns:o="urn:schemas-microsoft-com:office:office" xmlns:r="http://schemas.openxmlformats.org/officeDocument/2006/relationships" xmlns:m="http://schemas.openxmlformats.org/officeDocument/2006/math" xmlns:v="urn:schemas-microsoft-com:vml" xmlns:wp14="http://schemas.microsoft.com/office/word/2010/wordprocessingDrawing" xmlns:wp="http://schemas.openxmlformats.org/drawingml/2006/wordprocessingDrawing" xmlns:w10="urn:schemas-microsoft-com:office:word" xmlns:w="http://schemas.openxmlformats.org/wordprocessingml/2006/main" xmlns:w14="http://schemas.microsoft.com/office/word/2010/wordml" xmlns:w15="http://schemas.microsoft.com/office/word/2012/wordml" xmlns:wpg="http://schemas.microsoft.com/office/word/2010/wordprocessingGroup" xmlns:wpi="http://schemas.microsoft.com/office/word/2010/wordprocessingInk" xmlns:wne="http://schemas.microsoft.com/office/word/2006/wordml" xmlns:wps="http://schemas.microsoft.com/office/word/2010/wordprocessingShape" mc:Ignorable="w14 w15 wp14">
-  <w:abstractNum w:abstractNumId="0">
-    <w:nsid w:val="11495405"/>
-    <w:multiLevelType w:val="hybridMultilevel"/>
-    <w:tmpl w:val="701C75D0"/>
-    <w:lvl w:ilvl="0" w:tplc="080A000F">
+  <w:abstractNum w:abstractNumId="0" w15:restartNumberingAfterBreak="0">
+    <w:nsid w:val="3F607805"/>
+    <w:multiLevelType w:val="multilevel"/>
+    <w:tmpl w:val="729C42B4"/>
+    <w:lvl w:ilvl="0">
+      <w:start w:val="1"/>
+      <w:numFmt w:val="none"/>
+      <w:suff w:val="nothing"/>
+      <w:lvlText w:val=""/>
+      <w:lvlJc w:val="left"/>
+      <w:pPr>
+        <w:tabs>
+          <w:tab w:val="num" w:pos="432"/>
+        </w:tabs>
+        <w:ind w:left="432" w:hanging="432"/>
+      </w:pPr>
+    </w:lvl>
+    <w:lvl w:ilvl="1">
+      <w:start w:val="1"/>
+      <w:numFmt w:val="none"/>
+      <w:suff w:val="nothing"/>
+      <w:lvlText w:val=""/>
+      <w:lvlJc w:val="left"/>
+      <w:pPr>
+        <w:tabs>
+          <w:tab w:val="num" w:pos="576"/>
+        </w:tabs>
+        <w:ind w:left="576" w:hanging="576"/>
+      </w:pPr>
+    </w:lvl>
+    <w:lvl w:ilvl="2">
+      <w:start w:val="1"/>
+      <w:numFmt w:val="none"/>
+      <w:suff w:val="nothing"/>
+      <w:lvlText w:val=""/>
+      <w:lvlJc w:val="left"/>
+      <w:pPr>
+        <w:tabs>
+          <w:tab w:val="num" w:pos="720"/>
+        </w:tabs>
+        <w:ind w:left="720" w:hanging="720"/>
+      </w:pPr>
+    </w:lvl>
+    <w:lvl w:ilvl="3">
+      <w:start w:val="1"/>
+      <w:numFmt w:val="none"/>
+      <w:suff w:val="nothing"/>
+      <w:lvlText w:val=""/>
+      <w:lvlJc w:val="left"/>
+      <w:pPr>
+        <w:tabs>
+          <w:tab w:val="num" w:pos="864"/>
+        </w:tabs>
+        <w:ind w:left="864" w:hanging="864"/>
+      </w:pPr>
+    </w:lvl>
+    <w:lvl w:ilvl="4">
+      <w:start w:val="1"/>
+      <w:numFmt w:val="none"/>
+      <w:suff w:val="nothing"/>
+      <w:lvlText w:val=""/>
+      <w:lvlJc w:val="left"/>
+      <w:pPr>
+        <w:tabs>
+          <w:tab w:val="num" w:pos="1008"/>
+        </w:tabs>
+        <w:ind w:left="1008" w:hanging="1008"/>
+      </w:pPr>
+    </w:lvl>
+    <w:lvl w:ilvl="5">
+      <w:start w:val="1"/>
+      <w:numFmt w:val="none"/>
+      <w:suff w:val="nothing"/>
+      <w:lvlText w:val=""/>
+      <w:lvlJc w:val="left"/>
+      <w:pPr>
+        <w:tabs>
+          <w:tab w:val="num" w:pos="1152"/>
+        </w:tabs>
+        <w:ind w:left="1152" w:hanging="1152"/>
+      </w:pPr>
+    </w:lvl>
+    <w:lvl w:ilvl="6">
+      <w:start w:val="1"/>
+      <w:numFmt w:val="none"/>
+      <w:suff w:val="nothing"/>
+      <w:lvlText w:val=""/>
+      <w:lvlJc w:val="left"/>
+      <w:pPr>
+        <w:tabs>
+          <w:tab w:val="num" w:pos="1296"/>
+        </w:tabs>
+        <w:ind w:left="1296" w:hanging="1296"/>
+      </w:pPr>
+    </w:lvl>
+    <w:lvl w:ilvl="7">
+      <w:start w:val="1"/>
+      <w:numFmt w:val="none"/>
+      <w:suff w:val="nothing"/>
+      <w:lvlText w:val=""/>
+      <w:lvlJc w:val="left"/>
+      <w:pPr>
+        <w:tabs>
+          <w:tab w:val="num" w:pos="1440"/>
+        </w:tabs>
+        <w:ind w:left="1440" w:hanging="1440"/>
+      </w:pPr>
+    </w:lvl>
+    <w:lvl w:ilvl="8">
+      <w:start w:val="1"/>
+      <w:numFmt w:val="none"/>
+      <w:suff w:val="nothing"/>
+      <w:lvlText w:val=""/>
+      <w:lvlJc w:val="left"/>
+      <w:pPr>
+        <w:tabs>
+          <w:tab w:val="num" w:pos="1584"/>
+        </w:tabs>
+        <w:ind w:left="1584" w:hanging="1584"/>
+      </w:pPr>
+    </w:lvl>
+  </w:abstractNum>
+  <w:abstractNum w:abstractNumId="1" w15:restartNumberingAfterBreak="0">
+    <w:nsid w:val="520373F5"/>
+    <w:multiLevelType w:val="multilevel"/>
+    <w:tmpl w:val="8E4CA0F8"/>
+    <w:lvl w:ilvl="0">
       <w:start w:val="1"/>
       <w:numFmt w:val="decimal"/>
       <w:lvlText w:val="%1."/>
@@ -705,11 +1236,8 @@
       <w:pPr>
         <w:ind w:left="720" w:hanging="360"/>
       </w:pPr>
-      <w:rPr>
-        <w:rFonts w:hint="default"/>
-      </w:rPr>
-    </w:lvl>
-    <w:lvl w:ilvl="1" w:tplc="080A0019" w:tentative="1">
+    </w:lvl>
+    <w:lvl w:ilvl="1">
       <w:start w:val="1"/>
       <w:numFmt w:val="lowerLetter"/>
       <w:lvlText w:val="%2."/>
@@ -718,7 +1246,7 @@
         <w:ind w:left="1440" w:hanging="360"/>
       </w:pPr>
     </w:lvl>
-    <w:lvl w:ilvl="2" w:tplc="080A001B" w:tentative="1">
+    <w:lvl w:ilvl="2">
       <w:start w:val="1"/>
       <w:numFmt w:val="lowerRoman"/>
       <w:lvlText w:val="%3."/>
@@ -727,7 +1255,7 @@
         <w:ind w:left="2160" w:hanging="180"/>
       </w:pPr>
     </w:lvl>
-    <w:lvl w:ilvl="3" w:tplc="080A000F" w:tentative="1">
+    <w:lvl w:ilvl="3">
       <w:start w:val="1"/>
       <w:numFmt w:val="decimal"/>
       <w:lvlText w:val="%4."/>
@@ -736,7 +1264,7 @@
         <w:ind w:left="2880" w:hanging="360"/>
       </w:pPr>
     </w:lvl>
-    <w:lvl w:ilvl="4" w:tplc="080A0019" w:tentative="1">
+    <w:lvl w:ilvl="4">
       <w:start w:val="1"/>
       <w:numFmt w:val="lowerLetter"/>
       <w:lvlText w:val="%5."/>
@@ -745,7 +1273,7 @@
         <w:ind w:left="3600" w:hanging="360"/>
       </w:pPr>
     </w:lvl>
-    <w:lvl w:ilvl="5" w:tplc="080A001B" w:tentative="1">
+    <w:lvl w:ilvl="5">
       <w:start w:val="1"/>
       <w:numFmt w:val="lowerRoman"/>
       <w:lvlText w:val="%6."/>
@@ -754,7 +1282,7 @@
         <w:ind w:left="4320" w:hanging="180"/>
       </w:pPr>
     </w:lvl>
-    <w:lvl w:ilvl="6" w:tplc="080A000F" w:tentative="1">
+    <w:lvl w:ilvl="6">
       <w:start w:val="1"/>
       <w:numFmt w:val="decimal"/>
       <w:lvlText w:val="%7."/>
@@ -763,7 +1291,7 @@
         <w:ind w:left="5040" w:hanging="360"/>
       </w:pPr>
     </w:lvl>
-    <w:lvl w:ilvl="7" w:tplc="080A0019" w:tentative="1">
+    <w:lvl w:ilvl="7">
       <w:start w:val="1"/>
       <w:numFmt w:val="lowerLetter"/>
       <w:lvlText w:val="%8."/>
@@ -772,7 +1300,7 @@
         <w:ind w:left="5760" w:hanging="360"/>
       </w:pPr>
     </w:lvl>
-    <w:lvl w:ilvl="8" w:tplc="080A001B" w:tentative="1">
+    <w:lvl w:ilvl="8">
       <w:start w:val="1"/>
       <w:numFmt w:val="lowerRoman"/>
       <w:lvlText w:val="%9."/>
@@ -782,11 +1310,11 @@
       </w:pPr>
     </w:lvl>
   </w:abstractNum>
-  <w:abstractNum w:abstractNumId="1">
-    <w:nsid w:val="3E1D1E06"/>
-    <w:multiLevelType w:val="hybridMultilevel"/>
-    <w:tmpl w:val="E58CE8E8"/>
-    <w:lvl w:ilvl="0" w:tplc="080A0001">
+  <w:abstractNum w:abstractNumId="2" w15:restartNumberingAfterBreak="0">
+    <w:nsid w:val="5AC458B4"/>
+    <w:multiLevelType w:val="multilevel"/>
+    <w:tmpl w:val="81D2F6E6"/>
+    <w:lvl w:ilvl="0">
       <w:start w:val="1"/>
       <w:numFmt w:val="bullet"/>
       <w:lvlText w:val=""/>
@@ -795,10 +1323,10 @@
         <w:ind w:left="720" w:hanging="360"/>
       </w:pPr>
       <w:rPr>
-        <w:rFonts w:ascii="Symbol" w:hAnsi="Symbol" w:hint="default"/>
+        <w:rFonts w:ascii="Symbol" w:hAnsi="Symbol" w:cs="Symbol" w:hint="default"/>
       </w:rPr>
     </w:lvl>
-    <w:lvl w:ilvl="1" w:tplc="080A0003" w:tentative="1">
+    <w:lvl w:ilvl="1">
       <w:start w:val="1"/>
       <w:numFmt w:val="bullet"/>
       <w:lvlText w:val="o"/>
@@ -810,7 +1338,7 @@
         <w:rFonts w:ascii="Courier New" w:hAnsi="Courier New" w:cs="Courier New" w:hint="default"/>
       </w:rPr>
     </w:lvl>
-    <w:lvl w:ilvl="2" w:tplc="080A0005" w:tentative="1">
+    <w:lvl w:ilvl="2">
       <w:start w:val="1"/>
       <w:numFmt w:val="bullet"/>
       <w:lvlText w:val=""/>
@@ -819,10 +1347,10 @@
         <w:ind w:left="2160" w:hanging="360"/>
       </w:pPr>
       <w:rPr>
-        <w:rFonts w:ascii="Wingdings" w:hAnsi="Wingdings" w:hint="default"/>
+        <w:rFonts w:ascii="Wingdings" w:hAnsi="Wingdings" w:cs="Wingdings" w:hint="default"/>
       </w:rPr>
     </w:lvl>
-    <w:lvl w:ilvl="3" w:tplc="080A0001" w:tentative="1">
+    <w:lvl w:ilvl="3">
       <w:start w:val="1"/>
       <w:numFmt w:val="bullet"/>
       <w:lvlText w:val=""/>
@@ -831,10 +1359,10 @@
         <w:ind w:left="2880" w:hanging="360"/>
       </w:pPr>
       <w:rPr>
-        <w:rFonts w:ascii="Symbol" w:hAnsi="Symbol" w:hint="default"/>
+        <w:rFonts w:ascii="Symbol" w:hAnsi="Symbol" w:cs="Symbol" w:hint="default"/>
       </w:rPr>
     </w:lvl>
-    <w:lvl w:ilvl="4" w:tplc="080A0003" w:tentative="1">
+    <w:lvl w:ilvl="4">
       <w:start w:val="1"/>
       <w:numFmt w:val="bullet"/>
       <w:lvlText w:val="o"/>
@@ -846,7 +1374,7 @@
         <w:rFonts w:ascii="Courier New" w:hAnsi="Courier New" w:cs="Courier New" w:hint="default"/>
       </w:rPr>
     </w:lvl>
-    <w:lvl w:ilvl="5" w:tplc="080A0005" w:tentative="1">
+    <w:lvl w:ilvl="5">
       <w:start w:val="1"/>
       <w:numFmt w:val="bullet"/>
       <w:lvlText w:val=""/>
@@ -855,10 +1383,10 @@
         <w:ind w:left="4320" w:hanging="360"/>
       </w:pPr>
       <w:rPr>
-        <w:rFonts w:ascii="Wingdings" w:hAnsi="Wingdings" w:hint="default"/>
+        <w:rFonts w:ascii="Wingdings" w:hAnsi="Wingdings" w:cs="Wingdings" w:hint="default"/>
       </w:rPr>
     </w:lvl>
-    <w:lvl w:ilvl="6" w:tplc="080A0001" w:tentative="1">
+    <w:lvl w:ilvl="6">
       <w:start w:val="1"/>
       <w:numFmt w:val="bullet"/>
       <w:lvlText w:val=""/>
@@ -867,10 +1395,10 @@
         <w:ind w:left="5040" w:hanging="360"/>
       </w:pPr>
       <w:rPr>
-        <w:rFonts w:ascii="Symbol" w:hAnsi="Symbol" w:hint="default"/>
+        <w:rFonts w:ascii="Symbol" w:hAnsi="Symbol" w:cs="Symbol" w:hint="default"/>
       </w:rPr>
     </w:lvl>
-    <w:lvl w:ilvl="7" w:tplc="080A0003" w:tentative="1">
+    <w:lvl w:ilvl="7">
       <w:start w:val="1"/>
       <w:numFmt w:val="bullet"/>
       <w:lvlText w:val="o"/>
@@ -882,7 +1410,7 @@
         <w:rFonts w:ascii="Courier New" w:hAnsi="Courier New" w:cs="Courier New" w:hint="default"/>
       </w:rPr>
     </w:lvl>
-    <w:lvl w:ilvl="8" w:tplc="080A0005" w:tentative="1">
+    <w:lvl w:ilvl="8">
       <w:start w:val="1"/>
       <w:numFmt w:val="bullet"/>
       <w:lvlText w:val=""/>
@@ -891,15 +1419,15 @@
         <w:ind w:left="6480" w:hanging="360"/>
       </w:pPr>
       <w:rPr>
-        <w:rFonts w:ascii="Wingdings" w:hAnsi="Wingdings" w:hint="default"/>
+        <w:rFonts w:ascii="Wingdings" w:hAnsi="Wingdings" w:cs="Wingdings" w:hint="default"/>
       </w:rPr>
     </w:lvl>
   </w:abstractNum>
-  <w:abstractNum w:abstractNumId="2">
-    <w:nsid w:val="63127602"/>
-    <w:multiLevelType w:val="hybridMultilevel"/>
-    <w:tmpl w:val="3DB6DAF2"/>
-    <w:lvl w:ilvl="0" w:tplc="080A000F">
+  <w:abstractNum w:abstractNumId="3" w15:restartNumberingAfterBreak="0">
+    <w:nsid w:val="73444D72"/>
+    <w:multiLevelType w:val="multilevel"/>
+    <w:tmpl w:val="CA00D9AE"/>
+    <w:lvl w:ilvl="0">
       <w:start w:val="1"/>
       <w:numFmt w:val="decimal"/>
       <w:lvlText w:val="%1."/>
@@ -907,11 +1435,8 @@
       <w:pPr>
         <w:ind w:left="720" w:hanging="360"/>
       </w:pPr>
-      <w:rPr>
-        <w:rFonts w:hint="default"/>
-      </w:rPr>
-    </w:lvl>
-    <w:lvl w:ilvl="1" w:tplc="080A0019" w:tentative="1">
+    </w:lvl>
+    <w:lvl w:ilvl="1">
       <w:start w:val="1"/>
       <w:numFmt w:val="lowerLetter"/>
       <w:lvlText w:val="%2."/>
@@ -920,7 +1445,7 @@
         <w:ind w:left="1440" w:hanging="360"/>
       </w:pPr>
     </w:lvl>
-    <w:lvl w:ilvl="2" w:tplc="080A001B" w:tentative="1">
+    <w:lvl w:ilvl="2">
       <w:start w:val="1"/>
       <w:numFmt w:val="lowerRoman"/>
       <w:lvlText w:val="%3."/>
@@ -929,7 +1454,7 @@
         <w:ind w:left="2160" w:hanging="180"/>
       </w:pPr>
     </w:lvl>
-    <w:lvl w:ilvl="3" w:tplc="080A000F" w:tentative="1">
+    <w:lvl w:ilvl="3">
       <w:start w:val="1"/>
       <w:numFmt w:val="decimal"/>
       <w:lvlText w:val="%4."/>
@@ -938,7 +1463,7 @@
         <w:ind w:left="2880" w:hanging="360"/>
       </w:pPr>
     </w:lvl>
-    <w:lvl w:ilvl="4" w:tplc="080A0019" w:tentative="1">
+    <w:lvl w:ilvl="4">
       <w:start w:val="1"/>
       <w:numFmt w:val="lowerLetter"/>
       <w:lvlText w:val="%5."/>
@@ -947,7 +1472,7 @@
         <w:ind w:left="3600" w:hanging="360"/>
       </w:pPr>
     </w:lvl>
-    <w:lvl w:ilvl="5" w:tplc="080A001B" w:tentative="1">
+    <w:lvl w:ilvl="5">
       <w:start w:val="1"/>
       <w:numFmt w:val="lowerRoman"/>
       <w:lvlText w:val="%6."/>
@@ -956,7 +1481,7 @@
         <w:ind w:left="4320" w:hanging="180"/>
       </w:pPr>
     </w:lvl>
-    <w:lvl w:ilvl="6" w:tplc="080A000F" w:tentative="1">
+    <w:lvl w:ilvl="6">
       <w:start w:val="1"/>
       <w:numFmt w:val="decimal"/>
       <w:lvlText w:val="%7."/>
@@ -965,7 +1490,7 @@
         <w:ind w:left="5040" w:hanging="360"/>
       </w:pPr>
     </w:lvl>
-    <w:lvl w:ilvl="7" w:tplc="080A0019" w:tentative="1">
+    <w:lvl w:ilvl="7">
       <w:start w:val="1"/>
       <w:numFmt w:val="lowerLetter"/>
       <w:lvlText w:val="%8."/>
@@ -974,7 +1499,7 @@
         <w:ind w:left="5760" w:hanging="360"/>
       </w:pPr>
     </w:lvl>
-    <w:lvl w:ilvl="8" w:tplc="080A001B" w:tentative="1">
+    <w:lvl w:ilvl="8">
       <w:start w:val="1"/>
       <w:numFmt w:val="lowerRoman"/>
       <w:lvlText w:val="%9."/>
@@ -985,13 +1510,16 @@
     </w:lvl>
   </w:abstractNum>
   <w:num w:numId="1">
+    <w:abstractNumId w:val="3"/>
+  </w:num>
+  <w:num w:numId="2">
+    <w:abstractNumId w:val="1"/>
+  </w:num>
+  <w:num w:numId="3">
     <w:abstractNumId w:val="2"/>
   </w:num>
-  <w:num w:numId="2">
+  <w:num w:numId="4">
     <w:abstractNumId w:val="0"/>
-  </w:num>
-  <w:num w:numId="3">
-    <w:abstractNumId w:val="1"/>
   </w:num>
 </w:numbering>
 </file>
@@ -1009,7 +1537,7 @@
     </w:rPrDefault>
     <w:pPrDefault>
       <w:pPr>
-        <w:spacing w:after="160" w:line="259" w:lineRule="auto"/>
+        <w:spacing w:line="259" w:lineRule="auto"/>
       </w:pPr>
     </w:pPrDefault>
   </w:docDefaults>
@@ -1389,14 +1917,17 @@
   <w:style w:type="paragraph" w:default="1" w:styleId="Normal">
     <w:name w:val="Normal"/>
     <w:qFormat/>
+    <w:pPr>
+      <w:spacing w:after="160"/>
+    </w:pPr>
   </w:style>
-  <w:style w:type="character" w:default="1" w:styleId="DefaultParagraphFont">
+  <w:style w:type="character" w:default="1" w:styleId="Fuentedeprrafopredeter">
     <w:name w:val="Default Paragraph Font"/>
     <w:uiPriority w:val="1"/>
     <w:semiHidden/>
     <w:unhideWhenUsed/>
   </w:style>
-  <w:style w:type="table" w:default="1" w:styleId="TableNormal">
+  <w:style w:type="table" w:default="1" w:styleId="Tablanormal">
     <w:name w:val="Normal Table"/>
     <w:uiPriority w:val="99"/>
     <w:semiHidden/>
@@ -1411,13 +1942,80 @@
       </w:tblCellMar>
     </w:tblPr>
   </w:style>
-  <w:style w:type="numbering" w:default="1" w:styleId="NoList">
+  <w:style w:type="numbering" w:default="1" w:styleId="Sinlista">
     <w:name w:val="No List"/>
     <w:uiPriority w:val="99"/>
     <w:semiHidden/>
     <w:unhideWhenUsed/>
   </w:style>
-  <w:style w:type="paragraph" w:styleId="ListParagraph">
+  <w:style w:type="paragraph" w:customStyle="1" w:styleId="Encabezado1">
+    <w:name w:val="Encabezado 1"/>
+    <w:basedOn w:val="Encabezado"/>
+  </w:style>
+  <w:style w:type="paragraph" w:customStyle="1" w:styleId="Encabezado2">
+    <w:name w:val="Encabezado 2"/>
+    <w:basedOn w:val="Encabezado"/>
+  </w:style>
+  <w:style w:type="paragraph" w:customStyle="1" w:styleId="Encabezado3">
+    <w:name w:val="Encabezado 3"/>
+    <w:basedOn w:val="Encabezado"/>
+  </w:style>
+  <w:style w:type="character" w:customStyle="1" w:styleId="ListLabel1">
+    <w:name w:val="ListLabel 1"/>
+    <w:qFormat/>
+    <w:rPr>
+      <w:rFonts w:cs="Courier New"/>
+    </w:rPr>
+  </w:style>
+  <w:style w:type="paragraph" w:styleId="Encabezado">
+    <w:name w:val="header"/>
+    <w:basedOn w:val="Normal"/>
+    <w:next w:val="Cuerpodetexto"/>
+    <w:qFormat/>
+    <w:pPr>
+      <w:keepNext/>
+      <w:spacing w:before="240" w:after="120"/>
+    </w:pPr>
+    <w:rPr>
+      <w:rFonts w:ascii="Liberation Sans" w:eastAsia="Liberation Sans" w:hAnsi="Liberation Sans" w:cs="Liberation Sans"/>
+      <w:sz w:val="28"/>
+      <w:szCs w:val="28"/>
+    </w:rPr>
+  </w:style>
+  <w:style w:type="paragraph" w:customStyle="1" w:styleId="Cuerpodetexto">
+    <w:name w:val="Cuerpo de texto"/>
+    <w:basedOn w:val="Normal"/>
+    <w:pPr>
+      <w:spacing w:after="140" w:line="288" w:lineRule="auto"/>
+    </w:pPr>
+  </w:style>
+  <w:style w:type="paragraph" w:styleId="Lista">
+    <w:name w:val="List"/>
+    <w:basedOn w:val="Cuerpodetexto"/>
+  </w:style>
+  <w:style w:type="paragraph" w:customStyle="1" w:styleId="Leyenda">
+    <w:name w:val="Leyenda"/>
+    <w:basedOn w:val="Normal"/>
+    <w:pPr>
+      <w:suppressLineNumbers/>
+      <w:spacing w:before="120" w:after="120"/>
+    </w:pPr>
+    <w:rPr>
+      <w:i/>
+      <w:iCs/>
+      <w:sz w:val="24"/>
+      <w:szCs w:val="24"/>
+    </w:rPr>
+  </w:style>
+  <w:style w:type="paragraph" w:customStyle="1" w:styleId="ndice">
+    <w:name w:val="Índice"/>
+    <w:basedOn w:val="Normal"/>
+    <w:qFormat/>
+    <w:pPr>
+      <w:suppressLineNumbers/>
+    </w:pPr>
+  </w:style>
+  <w:style w:type="paragraph" w:styleId="Prrafodelista">
     <w:name w:val="List Paragraph"/>
     <w:basedOn w:val="Normal"/>
     <w:uiPriority w:val="34"/>
@@ -1427,6 +2025,105 @@
       <w:ind w:left="720"/>
       <w:contextualSpacing/>
     </w:pPr>
+  </w:style>
+  <w:style w:type="paragraph" w:styleId="Cita">
+    <w:name w:val="Quote"/>
+    <w:basedOn w:val="Normal"/>
+    <w:qFormat/>
+  </w:style>
+  <w:style w:type="paragraph" w:customStyle="1" w:styleId="Ttulo">
+    <w:name w:val="Título"/>
+    <w:basedOn w:val="Encabezado"/>
+  </w:style>
+  <w:style w:type="paragraph" w:styleId="Subttulo">
+    <w:name w:val="Subtitle"/>
+    <w:basedOn w:val="Encabezado"/>
+  </w:style>
+  <w:style w:type="paragraph" w:customStyle="1" w:styleId="Contenidodelatabla">
+    <w:name w:val="Contenido de la tabla"/>
+    <w:basedOn w:val="Normal"/>
+    <w:qFormat/>
+  </w:style>
+  <w:style w:type="paragraph" w:customStyle="1" w:styleId="Encabezadodelatabla">
+    <w:name w:val="Encabezado de la tabla"/>
+    <w:basedOn w:val="Contenidodelatabla"/>
+    <w:qFormat/>
+  </w:style>
+  <w:style w:type="table" w:styleId="Tabladecuadrcula4-nfasis5">
+    <w:name w:val="Grid Table 4 Accent 5"/>
+    <w:basedOn w:val="Tablanormal"/>
+    <w:uiPriority w:val="49"/>
+    <w:rsid w:val="00BD4E2B"/>
+    <w:pPr>
+      <w:spacing w:line="240" w:lineRule="auto"/>
+    </w:pPr>
+    <w:tblPr>
+      <w:tblStyleRowBandSize w:val="1"/>
+      <w:tblStyleColBandSize w:val="1"/>
+      <w:tblBorders>
+        <w:top w:val="single" w:sz="4" w:space="0" w:color="8EAADB" w:themeColor="accent5" w:themeTint="99"/>
+        <w:left w:val="single" w:sz="4" w:space="0" w:color="8EAADB" w:themeColor="accent5" w:themeTint="99"/>
+        <w:bottom w:val="single" w:sz="4" w:space="0" w:color="8EAADB" w:themeColor="accent5" w:themeTint="99"/>
+        <w:right w:val="single" w:sz="4" w:space="0" w:color="8EAADB" w:themeColor="accent5" w:themeTint="99"/>
+        <w:insideH w:val="single" w:sz="4" w:space="0" w:color="8EAADB" w:themeColor="accent5" w:themeTint="99"/>
+        <w:insideV w:val="single" w:sz="4" w:space="0" w:color="8EAADB" w:themeColor="accent5" w:themeTint="99"/>
+      </w:tblBorders>
+    </w:tblPr>
+    <w:tblStylePr w:type="firstRow">
+      <w:rPr>
+        <w:b/>
+        <w:bCs/>
+        <w:color w:val="FFFFFF" w:themeColor="background1"/>
+      </w:rPr>
+      <w:tblPr/>
+      <w:tcPr>
+        <w:tcBorders>
+          <w:top w:val="single" w:sz="4" w:space="0" w:color="4472C4" w:themeColor="accent5"/>
+          <w:left w:val="single" w:sz="4" w:space="0" w:color="4472C4" w:themeColor="accent5"/>
+          <w:bottom w:val="single" w:sz="4" w:space="0" w:color="4472C4" w:themeColor="accent5"/>
+          <w:right w:val="single" w:sz="4" w:space="0" w:color="4472C4" w:themeColor="accent5"/>
+          <w:insideH w:val="nil"/>
+          <w:insideV w:val="nil"/>
+        </w:tcBorders>
+        <w:shd w:val="clear" w:color="auto" w:fill="4472C4" w:themeFill="accent5"/>
+      </w:tcPr>
+    </w:tblStylePr>
+    <w:tblStylePr w:type="lastRow">
+      <w:rPr>
+        <w:b/>
+        <w:bCs/>
+      </w:rPr>
+      <w:tblPr/>
+      <w:tcPr>
+        <w:tcBorders>
+          <w:top w:val="double" w:sz="4" w:space="0" w:color="4472C4" w:themeColor="accent5"/>
+        </w:tcBorders>
+      </w:tcPr>
+    </w:tblStylePr>
+    <w:tblStylePr w:type="firstCol">
+      <w:rPr>
+        <w:b/>
+        <w:bCs/>
+      </w:rPr>
+    </w:tblStylePr>
+    <w:tblStylePr w:type="lastCol">
+      <w:rPr>
+        <w:b/>
+        <w:bCs/>
+      </w:rPr>
+    </w:tblStylePr>
+    <w:tblStylePr w:type="band1Vert">
+      <w:tblPr/>
+      <w:tcPr>
+        <w:shd w:val="clear" w:color="auto" w:fill="D9E2F3" w:themeFill="accent5" w:themeFillTint="33"/>
+      </w:tcPr>
+    </w:tblStylePr>
+    <w:tblStylePr w:type="band1Horz">
+      <w:tblPr/>
+      <w:tcPr>
+        <w:shd w:val="clear" w:color="auto" w:fill="D9E2F3" w:themeFill="accent5" w:themeFillTint="33"/>
+      </w:tcPr>
+    </w:tblStylePr>
   </w:style>
 </w:styles>
 </file>

</xml_diff>